<commit_message>
Added a static random generator method
- Generator is not finished
- I want some bad-luck multiplier
- Has to be super generic
</commit_message>
<xml_diff>
--- a/TODO.docx
+++ b/TODO.docx
@@ -163,6 +163,25 @@
         <w:t>Main menu</w:t>
       </w:r>
     </w:p>
+    <w:p>
+      <w:pPr>
+        <w:pStyle w:val="Lijstalinea"/>
+        <w:numPr>
+          <w:ilvl w:val="0"/>
+          <w:numId w:val="1"/>
+        </w:numPr>
+      </w:pPr>
+      <w:r>
+        <w:t>stat tracker (high score and amount of deaths/kills etc.)</w:t>
+      </w:r>
+    </w:p>
+    <w:p/>
+    <w:p>
+      <w:r>
+        <w:lastRenderedPageBreak/>
+        <w:t>NPC events with Isaac esc devil deals that cost heart containers</w:t>
+      </w:r>
+    </w:p>
     <w:p/>
     <w:p>
       <w:r>
@@ -334,10 +353,7 @@
         </w:numPr>
       </w:pPr>
       <w:r>
-        <w:t>flameaxe: fireballs in all directions on swing</w:t>
-      </w:r>
-      <w:r>
-        <w:t xml:space="preserve"> (add fireballs loading in on swing anim)</w:t>
+        <w:t>flameaxe: fireballs in all directions on swing (add fireballs loading in on swing anim)</w:t>
       </w:r>
     </w:p>
     <w:p>
@@ -380,6 +396,7 @@
     </w:p>
     <w:p>
       <w:r>
+        <w:lastRenderedPageBreak/>
         <w:t>Weather effects like rain and lightning</w:t>
       </w:r>
     </w:p>
@@ -405,7 +422,6 @@
     </w:p>
     <w:p>
       <w:r>
-        <w:lastRenderedPageBreak/>
         <w:t>Circular spawning enemies</w:t>
       </w:r>
     </w:p>
@@ -745,6 +761,7 @@
     <w:lsdException w:name="HTML Sample" w:semiHidden="1" w:unhideWhenUsed="1"/>
     <w:lsdException w:name="HTML Typewriter" w:semiHidden="1" w:unhideWhenUsed="1"/>
     <w:lsdException w:name="HTML Variable" w:semiHidden="1" w:unhideWhenUsed="1"/>
+    <w:lsdException w:name="Normal Table" w:semiHidden="1" w:unhideWhenUsed="1"/>
     <w:lsdException w:name="annotation subject" w:semiHidden="1" w:unhideWhenUsed="1"/>
     <w:lsdException w:name="No List" w:semiHidden="1" w:unhideWhenUsed="1"/>
     <w:lsdException w:name="Outline List 1" w:semiHidden="1" w:unhideWhenUsed="1"/>
@@ -787,8 +804,11 @@
     <w:lsdException w:name="Table Contemporary" w:semiHidden="1" w:unhideWhenUsed="1"/>
     <w:lsdException w:name="Table Elegant" w:semiHidden="1" w:unhideWhenUsed="1"/>
     <w:lsdException w:name="Table Professional" w:semiHidden="1" w:unhideWhenUsed="1"/>
+    <w:lsdException w:name="Table Subtle 1" w:semiHidden="1" w:unhideWhenUsed="1"/>
     <w:lsdException w:name="Table Subtle 2" w:semiHidden="1" w:unhideWhenUsed="1"/>
     <w:lsdException w:name="Table Web 1" w:semiHidden="1" w:unhideWhenUsed="1"/>
+    <w:lsdException w:name="Table Web 2" w:semiHidden="1" w:unhideWhenUsed="1"/>
+    <w:lsdException w:name="Table Web 3" w:semiHidden="1" w:unhideWhenUsed="1"/>
     <w:lsdException w:name="Balloon Text" w:semiHidden="1" w:unhideWhenUsed="1"/>
     <w:lsdException w:name="Table Grid" w:uiPriority="39"/>
     <w:lsdException w:name="Table Theme" w:semiHidden="1" w:unhideWhenUsed="1"/>

</xml_diff>

<commit_message>
Split up slime into spawnerslime and normal slime
- slime boss hp bar still needs to persist through children
</commit_message>
<xml_diff>
--- a/TODO.docx
+++ b/TODO.docx
@@ -27,6 +27,11 @@
     </w:p>
     <w:p>
       <w:r>
+        <w:t>Distorted map elements that shimmer when you get close (use that one shader vid)</w:t>
+      </w:r>
+    </w:p>
+    <w:p>
+      <w:r>
         <w:t>Boss fights - IronRevenant</w:t>
       </w:r>
     </w:p>
@@ -178,7 +183,6 @@
     <w:p/>
     <w:p>
       <w:r>
-        <w:lastRenderedPageBreak/>
         <w:t>NPC events with Isaac esc devil deals that cost heart containers</w:t>
       </w:r>
     </w:p>
@@ -236,7 +240,13 @@
     </w:p>
     <w:p>
       <w:r>
-        <w:t>- Combinations?</w:t>
+        <w:t>- Combinations</w:t>
+      </w:r>
+      <w:r>
+        <w:t xml:space="preserve"> like vamp survivors</w:t>
+      </w:r>
+      <w:r>
+        <w:t>?</w:t>
       </w:r>
     </w:p>
     <w:p/>
@@ -255,6 +265,12 @@
     <w:p>
       <w:r>
         <w:t>Idea2: Weapons bound to buttons on keyboard, using them shows sprite briefly</w:t>
+      </w:r>
+      <w:r>
+        <w:t xml:space="preserve"> </w:t>
+      </w:r>
+      <w:r>
+        <w:sym w:font="Wingdings" w:char="F0DF"/>
       </w:r>
     </w:p>
     <w:p/>
@@ -369,9 +385,42 @@
       </w:r>
     </w:p>
     <w:p>
-      <w:pPr>
-        <w:pStyle w:val="Lijstalinea"/>
-      </w:pPr>
+      <w:r>
+        <w:rPr>
+          <w:b/>
+          <w:bCs/>
+        </w:rPr>
+        <w:t>Enemies</w:t>
+      </w:r>
+      <w:r>
+        <w:t>:</w:t>
+      </w:r>
+    </w:p>
+    <w:p>
+      <w:r>
+        <w:t>Divine shield skeleton helmets</w:t>
+      </w:r>
+    </w:p>
+    <w:p>
+      <w:r>
+        <w:t>Mortar artillery golem enemy</w:t>
+      </w:r>
+    </w:p>
+    <w:p>
+      <w:r>
+        <w:lastRenderedPageBreak/>
+        <w:t>Golem straight line smash</w:t>
+      </w:r>
+    </w:p>
+    <w:p>
+      <w:r>
+        <w:t>Shooting Snake</w:t>
+      </w:r>
+    </w:p>
+    <w:p>
+      <w:r>
+        <w:t>Splitting slimes</w:t>
+      </w:r>
     </w:p>
     <w:p/>
     <w:p>
@@ -396,7 +445,6 @@
     </w:p>
     <w:p>
       <w:r>
-        <w:lastRenderedPageBreak/>
         <w:t>Weather effects like rain and lightning</w:t>
       </w:r>
     </w:p>

</xml_diff>